<commit_message>
Learned searching, bubble & selection sort, two pointer technique
</commit_message>
<xml_diff>
--- a/DSALearning/CodesMustDo.docx
+++ b/DSALearning/CodesMustDo.docx
@@ -183,6 +183,14 @@
         </w:rPr>
         <w:t>Binary search – Sorted Array</w:t>
       </w:r>
+      <w:r>
+        <w:rPr>
+          <w:sz w:val="30"/>
+          <w:szCs w:val="30"/>
+          <w:lang w:eastAsia="en-IN"/>
+        </w:rPr>
+        <w:t xml:space="preserve"> (iterative &amp; Recursive)</w:t>
+      </w:r>
     </w:p>
     <w:p>
       <w:pPr>
@@ -301,7 +309,27 @@
           <w:szCs w:val="30"/>
           <w:lang w:eastAsia="en-IN"/>
         </w:rPr>
-        <w:t>Merge, TC of last 3 O(n log n)</w:t>
+        <w:t xml:space="preserve">Merge, TC of last 3 </w:t>
+      </w:r>
+      <w:proofErr w:type="gramStart"/>
+      <w:r>
+        <w:rPr>
+          <w:rFonts w:ascii="Segoe UI" w:hAnsi="Segoe UI" w:cs="Segoe UI"/>
+          <w:sz w:val="30"/>
+          <w:szCs w:val="30"/>
+          <w:lang w:eastAsia="en-IN"/>
+        </w:rPr>
+        <w:t>O(</w:t>
+      </w:r>
+      <w:proofErr w:type="gramEnd"/>
+      <w:r>
+        <w:rPr>
+          <w:rFonts w:ascii="Segoe UI" w:hAnsi="Segoe UI" w:cs="Segoe UI"/>
+          <w:sz w:val="30"/>
+          <w:szCs w:val="30"/>
+          <w:lang w:eastAsia="en-IN"/>
+        </w:rPr>
+        <w:t>n log n)</w:t>
       </w:r>
     </w:p>
     <w:p>
@@ -703,6 +731,7 @@
           <w:lang w:eastAsia="en-IN"/>
         </w:rPr>
       </w:pPr>
+      <w:proofErr w:type="spellStart"/>
       <w:r>
         <w:rPr>
           <w:rFonts w:ascii="Segoe UI" w:hAnsi="Segoe UI" w:cs="Segoe UI"/>
@@ -710,7 +739,17 @@
           <w:szCs w:val="30"/>
           <w:lang w:eastAsia="en-IN"/>
         </w:rPr>
-        <w:t>Eg. Know palindrome, longest subsequence palindrome</w:t>
+        <w:t>Eg.</w:t>
+      </w:r>
+      <w:proofErr w:type="spellEnd"/>
+      <w:r>
+        <w:rPr>
+          <w:rFonts w:ascii="Segoe UI" w:hAnsi="Segoe UI" w:cs="Segoe UI"/>
+          <w:sz w:val="30"/>
+          <w:szCs w:val="30"/>
+          <w:lang w:eastAsia="en-IN"/>
+        </w:rPr>
+        <w:t xml:space="preserve"> Know palindrome, longest subsequence palindrome</w:t>
       </w:r>
     </w:p>
     <w:p>
@@ -824,7 +863,27 @@
           <w:szCs w:val="30"/>
           <w:lang w:eastAsia="en-IN"/>
         </w:rPr>
-        <w:t>Stacks &amp; Queue : Imp in BFS, DFS</w:t>
+        <w:t xml:space="preserve">Stacks &amp; </w:t>
+      </w:r>
+      <w:proofErr w:type="gramStart"/>
+      <w:r>
+        <w:rPr>
+          <w:rFonts w:ascii="Segoe UI" w:hAnsi="Segoe UI" w:cs="Segoe UI"/>
+          <w:sz w:val="30"/>
+          <w:szCs w:val="30"/>
+          <w:lang w:eastAsia="en-IN"/>
+        </w:rPr>
+        <w:t>Queue :</w:t>
+      </w:r>
+      <w:proofErr w:type="gramEnd"/>
+      <w:r>
+        <w:rPr>
+          <w:rFonts w:ascii="Segoe UI" w:hAnsi="Segoe UI" w:cs="Segoe UI"/>
+          <w:sz w:val="30"/>
+          <w:szCs w:val="30"/>
+          <w:lang w:eastAsia="en-IN"/>
+        </w:rPr>
+        <w:t xml:space="preserve"> Imp in BFS, DFS</w:t>
       </w:r>
     </w:p>
     <w:p>
@@ -1177,6 +1236,7 @@
           <w:lang w:eastAsia="en-IN"/>
         </w:rPr>
       </w:pPr>
+      <w:proofErr w:type="spellStart"/>
       <w:r>
         <w:rPr>
           <w:rFonts w:ascii="Segoe UI" w:hAnsi="Segoe UI" w:cs="Segoe UI"/>
@@ -1187,6 +1247,7 @@
         <w:lastRenderedPageBreak/>
         <w:t>Inorder</w:t>
       </w:r>
+      <w:proofErr w:type="spellEnd"/>
     </w:p>
     <w:p>
       <w:pPr>
@@ -1202,6 +1263,7 @@
           <w:lang w:eastAsia="en-IN"/>
         </w:rPr>
       </w:pPr>
+      <w:proofErr w:type="spellStart"/>
       <w:r>
         <w:rPr>
           <w:rFonts w:ascii="Segoe UI" w:hAnsi="Segoe UI" w:cs="Segoe UI"/>
@@ -1211,6 +1273,7 @@
         </w:rPr>
         <w:t>Postorder</w:t>
       </w:r>
+      <w:proofErr w:type="spellEnd"/>
     </w:p>
     <w:p>
       <w:pPr>
@@ -5183,7 +5246,6 @@
           <w:lang w:eastAsia="en-IN"/>
           <w14:ligatures w14:val="none"/>
         </w:rPr>
-        <w:lastRenderedPageBreak/>
         <w:t>Binary Search Trees</w:t>
       </w:r>
     </w:p>

</xml_diff>